<commit_message>
Update Personal Cybersecurity Audit.docx
</commit_message>
<xml_diff>
--- a/Personal Cybersecurity Audit.docx
+++ b/Personal Cybersecurity Audit.docx
@@ -290,6 +290,11 @@
         <w:t xml:space="preserve">There are many other websites but it is important that verify the site’s credibility before accessing the site </w:t>
       </w:r>
     </w:p>
+    <w:p/>
+    <w:p/>
+    <w:p/>
+    <w:p/>
+    <w:p/>
     <w:p>
       <w:pPr>
         <w:pStyle w:val="Heading2"/>
@@ -305,7 +310,100 @@
           <w:bCs/>
           <w:color w:val="auto"/>
         </w:rPr>
+        <w:lastRenderedPageBreak/>
         <w:t xml:space="preserve">Phishing </w:t>
+      </w:r>
+    </w:p>
+    <w:p>
+      <w:pPr>
+        <w:pStyle w:val="Heading3"/>
+        <w:rPr>
+          <w:color w:val="auto"/>
+        </w:rPr>
+      </w:pPr>
+      <w:r>
+        <w:rPr>
+          <w:color w:val="auto"/>
+        </w:rPr>
+        <w:t>What is Phishing?</w:t>
+      </w:r>
+    </w:p>
+    <w:p>
+      <w:r>
+        <w:t xml:space="preserve">In cybersecurity </w:t>
+      </w:r>
+      <w:r>
+        <w:t>phishing is a cyberattack that</w:t>
+      </w:r>
+      <w:r>
+        <w:t xml:space="preserve"> utilizes fake email</w:t>
+      </w:r>
+      <w:r>
+        <w:t>s and phone number to trick people into sharing sensitive data or downloading malware.</w:t>
+      </w:r>
+    </w:p>
+    <w:p>
+      <w:r>
+        <w:t xml:space="preserve">A common phishing scam that is prevalent in our world today is </w:t>
+      </w:r>
+      <w:r>
+        <w:t xml:space="preserve">sometimes we may </w:t>
+      </w:r>
+      <w:r>
+        <w:t>receive text</w:t>
+      </w:r>
+      <w:r>
+        <w:t xml:space="preserve"> message</w:t>
+      </w:r>
+      <w:r>
+        <w:t>s</w:t>
+      </w:r>
+      <w:r>
+        <w:t xml:space="preserve"> saying that our package had not been delivered and we should </w:t>
+      </w:r>
+      <w:r>
+        <w:t xml:space="preserve">click on the link and verify </w:t>
+      </w:r>
+      <w:r>
+        <w:t xml:space="preserve">our </w:t>
+      </w:r>
+      <w:r>
+        <w:t>information</w:t>
+      </w:r>
+      <w:r>
+        <w:t>. Click</w:t>
+      </w:r>
+      <w:r>
+        <w:t>ing an unverified link from an unknown source is a key indicator that it could be a scam.</w:t>
+      </w:r>
+    </w:p>
+    <w:p/>
+    <w:p>
+      <w:r>
+        <w:t xml:space="preserve">When conduct my personal audit, I noticed that with my school email I was constant getting emails from unknown sources asking that if I wanted </w:t>
+      </w:r>
+      <w:r>
+        <w:t>research</w:t>
+      </w:r>
+      <w:r>
+        <w:t xml:space="preserve"> </w:t>
+      </w:r>
+      <w:r>
+        <w:t>position,</w:t>
+      </w:r>
+      <w:r>
+        <w:t xml:space="preserve"> I should respond to the email with my information so I could be registered. Since I could not verify the email user, this was clea</w:t>
+      </w:r>
+      <w:r>
+        <w:t>r that it was very risky to provide data if not a scam.</w:t>
+      </w:r>
+    </w:p>
+    <w:p>
+      <w:r>
+        <w:t xml:space="preserve">Understanding key indicators </w:t>
+      </w:r>
+      <w:r>
+        <w:t>of what could be a phishing email is a great to protect your personal information and most importantly yourself.</w:t>
       </w:r>
     </w:p>
     <w:p>
@@ -326,7 +424,53 @@
         <w:t>Conclusion</w:t>
       </w:r>
     </w:p>
-    <w:p/>
+    <w:p>
+      <w:r>
+        <w:t xml:space="preserve">After going through my personal devices and accounts I noticed </w:t>
+      </w:r>
+      <w:r>
+        <w:t xml:space="preserve">that a lot of the passwords I had created need to be changed. Passwords that I had once believed were strong were not as strong when I checked them use a password strength testing website. To also help </w:t>
+      </w:r>
+      <w:r>
+        <w:t xml:space="preserve">provide more security to my accounts, I enable two factor authorization where I could. </w:t>
+      </w:r>
+      <w:r>
+        <w:t>For example, for my school email, in order to access my universities pages using my login info, after I type in my password, the s</w:t>
+      </w:r>
+      <w:r>
+        <w:t xml:space="preserve">tep of security is Duo mobile sends me a message on my phone asking to confirm that it is me logging into. </w:t>
+      </w:r>
+      <w:r>
+        <w:t xml:space="preserve">By using Duo </w:t>
+      </w:r>
+      <w:r>
+        <w:t>Mobile,</w:t>
+      </w:r>
+      <w:r>
+        <w:t xml:space="preserve"> I am alert when my email is being logged on a new device. For my devices, I made sure to </w:t>
+      </w:r>
+      <w:r>
+        <w:t>install the latest software to ensure all security patches were up to date.</w:t>
+      </w:r>
+      <w:r>
+        <w:t xml:space="preserve"> </w:t>
+      </w:r>
+      <w:r>
+        <w:t xml:space="preserve">Reviewing the security on my accounts and devices has shown to me how easily </w:t>
+      </w:r>
+      <w:r>
+        <w:t xml:space="preserve">it could have for me to be hacked had I not been more careful. </w:t>
+      </w:r>
+      <w:r>
+        <w:t xml:space="preserve">It taught me the proper </w:t>
+      </w:r>
+      <w:r>
+        <w:t>steps I need to take in order to make sure my information is secure</w:t>
+      </w:r>
+      <w:r>
+        <w:t xml:space="preserve"> from now and into the future.</w:t>
+      </w:r>
+    </w:p>
     <w:sectPr>
       <w:pgSz w:w="12240" w:h="15840"/>
       <w:pgMar w:top="1440" w:right="1440" w:bottom="1440" w:left="1440" w:header="720" w:footer="720" w:gutter="0"/>
@@ -1256,7 +1400,6 @@
     <w:next w:val="Normal"/>
     <w:link w:val="Heading3Char"/>
     <w:uiPriority w:val="9"/>
-    <w:semiHidden/>
     <w:unhideWhenUsed/>
     <w:qFormat/>
     <w:rsid w:val="004D253A"/>
@@ -1463,7 +1606,6 @@
     <w:basedOn w:val="DefaultParagraphFont"/>
     <w:link w:val="Heading3"/>
     <w:uiPriority w:val="9"/>
-    <w:semiHidden/>
     <w:rsid w:val="004D253A"/>
     <w:rPr>
       <w:rFonts w:eastAsiaTheme="majorEastAsia" w:cstheme="majorBidi"/>

</xml_diff>